<commit_message>
Doc needs more detail
Work in progress
</commit_message>
<xml_diff>
--- a/Documentation/Group8_ITP2_Primary_Documentation.docx
+++ b/Documentation/Group8_ITP2_Primary_Documentation.docx
@@ -9,6 +9,7 @@
           <w:bCs/>
           <w:sz w:val="28"/>
           <w:szCs w:val="28"/>
+          <w:lang w:val="en-US"/>
         </w:rPr>
       </w:pPr>
       <w:r>
@@ -17,6 +18,7 @@
           <w:bCs/>
           <w:sz w:val="28"/>
           <w:szCs w:val="28"/>
+          <w:lang w:val="en-US"/>
         </w:rPr>
         <w:t>Primitive Conflict</w:t>
       </w:r>
@@ -35,15 +37,33 @@
           <w:bCs/>
           <w:lang w:val="en-US"/>
         </w:rPr>
-        <w:t>Simple top-down</w:t>
-      </w:r>
+        <w:t>Simple top-</w:t>
+      </w:r>
+      <w:proofErr w:type="gramStart"/>
       <w:r>
         <w:rPr>
           <w:b/>
           <w:bCs/>
           <w:lang w:val="en-US"/>
         </w:rPr>
-        <w:t xml:space="preserve"> turn-based</w:t>
+        <w:t>down</w:t>
+      </w:r>
+      <w:r>
+        <w:rPr>
+          <w:b/>
+          <w:bCs/>
+          <w:lang w:val="en-US"/>
+        </w:rPr>
+        <w:t xml:space="preserve"> turn</w:t>
+      </w:r>
+      <w:proofErr w:type="gramEnd"/>
+      <w:r>
+        <w:rPr>
+          <w:b/>
+          <w:bCs/>
+          <w:lang w:val="en-US"/>
+        </w:rPr>
+        <w:t>-based</w:t>
       </w:r>
       <w:r>
         <w:rPr>
@@ -125,7 +145,19 @@
         <w:rPr>
           <w:lang w:val="en-US"/>
         </w:rPr>
-        <w:t xml:space="preserve">375 h </w:t>
+        <w:t>3</w:t>
+      </w:r>
+      <w:r>
+        <w:rPr>
+          <w:lang w:val="en-US"/>
+        </w:rPr>
+        <w:t>2</w:t>
+      </w:r>
+      <w:r>
+        <w:rPr>
+          <w:lang w:val="en-US"/>
+        </w:rPr>
+        <w:t xml:space="preserve">5 h </w:t>
       </w:r>
       <w:r>
         <w:rPr>
@@ -137,7 +169,19 @@
         <w:rPr>
           <w:lang w:val="en-US"/>
         </w:rPr>
-        <w:t xml:space="preserve"> 75 h/person</w:t>
+        <w:t xml:space="preserve"> </w:t>
+      </w:r>
+      <w:r>
+        <w:rPr>
+          <w:lang w:val="en-US"/>
+        </w:rPr>
+        <w:t>65</w:t>
+      </w:r>
+      <w:r>
+        <w:rPr>
+          <w:lang w:val="en-US"/>
+        </w:rPr>
+        <w:t xml:space="preserve"> h/person</w:t>
       </w:r>
       <w:r>
         <w:rPr>
@@ -197,6 +241,26 @@
         </w:rPr>
         <w:br/>
         <w:t>Developing: 35 h/person</w:t>
+      </w:r>
+      <w:r>
+        <w:rPr>
+          <w:lang w:val="en-US"/>
+        </w:rPr>
+        <w:t xml:space="preserve"> (</w:t>
+      </w:r>
+      <w:proofErr w:type="spellStart"/>
+      <w:r>
+        <w:rPr>
+          <w:lang w:val="en-US"/>
+        </w:rPr>
+        <w:t>detailierter</w:t>
+      </w:r>
+      <w:proofErr w:type="spellEnd"/>
+      <w:r>
+        <w:rPr>
+          <w:lang w:val="en-US"/>
+        </w:rPr>
+        <w:t>: tasks/ features/ critical/ nice-to-haves)</w:t>
       </w:r>
       <w:r>
         <w:rPr>
@@ -265,6 +329,9 @@
     <w:p>
       <w:pPr>
         <w:keepNext/>
+        <w:rPr>
+          <w:lang w:val="en-US"/>
+        </w:rPr>
       </w:pPr>
       <w:r>
         <w:rPr>
@@ -357,16 +424,33 @@
       <w:r>
         <w:t xml:space="preserve">Figure </w:t>
       </w:r>
-      <w:fldSimple w:instr=" SEQ Figure \* ARABIC ">
-        <w:r>
-          <w:rPr>
-            <w:noProof/>
-          </w:rPr>
-          <w:t>1</w:t>
-        </w:r>
-      </w:fldSimple>
-      <w:r>
-        <w:t xml:space="preserve">.1 - </w:t>
+      <w:r>
+        <w:fldChar w:fldCharType="begin"/>
+      </w:r>
+      <w:r>
+        <w:instrText xml:space="preserve"> SEQ Figure \* ARABIC </w:instrText>
+      </w:r>
+      <w:r>
+        <w:fldChar w:fldCharType="separate"/>
+      </w:r>
+      <w:r>
+        <w:rPr>
+          <w:noProof/>
+        </w:rPr>
+        <w:t>1</w:t>
+      </w:r>
+      <w:r>
+        <w:rPr>
+          <w:noProof/>
+        </w:rPr>
+        <w:fldChar w:fldCharType="end"/>
+      </w:r>
+      <w:r>
+        <w:t xml:space="preserve">.1 </w:t>
+      </w:r>
+      <w:proofErr w:type="gramStart"/>
+      <w:r>
+        <w:t xml:space="preserve">- </w:t>
       </w:r>
       <w:r>
         <w:rPr>
@@ -378,7 +462,14 @@
         <w:rPr>
           <w:lang w:val="en-US"/>
         </w:rPr>
-        <w:t>GitHub Project management</w:t>
+        <w:t>GitHub</w:t>
+      </w:r>
+      <w:proofErr w:type="gramEnd"/>
+      <w:r>
+        <w:rPr>
+          <w:lang w:val="en-US"/>
+        </w:rPr>
+        <w:t xml:space="preserve"> Project management</w:t>
       </w:r>
     </w:p>
     <w:p>

</xml_diff>

<commit_message>
changes in the documentation
</commit_message>
<xml_diff>
--- a/Documentation/Group8_ITP2_Primary_Documentation.docx
+++ b/Documentation/Group8_ITP2_Primary_Documentation.docx
@@ -238,6 +238,12 @@
         </w:rPr>
         <w:t xml:space="preserve"> h/person</w:t>
       </w:r>
+      <w:r>
+        <w:rPr>
+          <w:lang w:val="en-US"/>
+        </w:rPr>
+        <w:t xml:space="preserve"> </w:t>
+      </w:r>
     </w:p>
     <w:p>
       <w:pPr>
@@ -418,13 +424,7 @@
         <w:rPr>
           <w:lang w:val="en-US"/>
         </w:rPr>
-        <w:t>units</w:t>
-      </w:r>
-      <w:r>
-        <w:rPr>
-          <w:lang w:val="en-US"/>
-        </w:rPr>
-        <w:t>(</w:t>
+        <w:t>units(</w:t>
       </w:r>
       <w:proofErr w:type="gramEnd"/>
       <w:r>
@@ -445,13 +445,7 @@
         <w:rPr>
           <w:lang w:val="en-US"/>
         </w:rPr>
-        <w:t>/def/move mods)</w:t>
-      </w:r>
-      <w:r>
-        <w:rPr>
-          <w:lang w:val="en-US"/>
-        </w:rPr>
-        <w:t xml:space="preserve">: </w:t>
+        <w:t xml:space="preserve">/def/move mods): </w:t>
       </w:r>
       <w:r>
         <w:rPr>

</xml_diff>